<commit_message>
Added background gradient, contact picture, and scrollable footer
</commit_message>
<xml_diff>
--- a/Documents/Thyroid_Cancer_Recurrence_Predictor_Thesis.docx
+++ b/Documents/Thyroid_Cancer_Recurrence_Predictor_Thesis.docx
@@ -282,7 +282,7 @@
         <w:rPr>
           <w:rtl w:val="0"/>
         </w:rPr>
-        <w:t xml:space="preserve">This research project involves researching the factors that influence thyroid cancer recurrence and developing a simple random forest machine learning algorithm using Python and other imported modules to predict whether a patient is likely to experience the recurrence of thyroid cancer. The algorithm is trained from data, in the form of a .csv file, containing clinicopathologic features about individual patients such as their demographic and diagnosis-specific information (ex. age, adenopathy, focality, et cetera), as well as whether or not they have experienced a recurrence of thyroid cancer. After preprocessing the data using label and one-hot encoding, The algorithm uses 80% of the data to train by analyzing patterns and determining importance through Gini coefficients, then uses the other 20% of the data to make decisions using decision trees, where its accuracy is measured. </w:t>
+        <w:t xml:space="preserve">This research project involves researching the factors that influence thyroid cancer recurrence and developing a simple random forest machine learning algorithm using Python and other imported modules to predict whether a patient is likely to experience the recurrence of thyroid cancer. The algorithm is trained from data, in the form of a .csv file, containing clinicopathologic features about individual patients such as their demographic and diagnosis-specific information (ex., age, adenopathy, focality, et cetera), as well as whether or not they have experienced a recurrence of thyroid cancer. After preprocessing the data using label and one-hot encoding, the algorithm uses 80% of the data to train by analyzing patterns and determining importance through Gini coefficients, then uses the other 20% of the data to make decisions using decision trees, where its accuracy is measured. </w:t>
       </w:r>
     </w:p>
     <w:p>
@@ -303,7 +303,7 @@
         <w:rPr>
           <w:rtl w:val="0"/>
         </w:rPr>
-        <w:t xml:space="preserve">Recently, machine learning has become widely used and prevalent in the detection and recurrence predictions of thyroid cancer. In 2021, researchers at Poyang University, South Korea made significant breakthroughs, producing the first study involving the use of photoacoustic images of thyroid nodules to classify them as malignant. This project and algorithm are also inspired by research at Slippery Rock University, Pennsylvania, where researchers used similar datasets and a wide range of more advanced machine-learning algorithms to predict recurrence at near-perfect accuracy (0.99).</w:t>
+        <w:t xml:space="preserve">Recently, machine learning has become widely used and prevalent in the detection and recurrence predictions of thyroid cancer. In 2021, researchers at Poyang University, South Korea, made significant breakthroughs, producing the first study involving the use of photoacoustic images of thyroid nodules to classify them as malignant. This project and algorithm are also inspired by research at Slippery Rock University, Pennsylvania, where researchers used similar datasets and a wide range of more advanced machine-learning algorithms to predict recurrence at near-perfect accuracy (0.99).</w:t>
       </w:r>
     </w:p>
     <w:p>
@@ -624,7 +624,7 @@
         <w:rPr>
           <w:rtl w:val="0"/>
         </w:rPr>
-        <w:t xml:space="preserve">Depending on the type of thyroid cancer, the average probability of recurrence can be between 6.6 - 28%, although this can vary based on different factors (</w:t>
+        <w:t xml:space="preserve">Depending on the type of thyroid cancer, the average probability of recurrence can be between 6.6% and 28%, although this can vary based on different factors (</w:t>
       </w:r>
       <w:r>
         <w:rPr>
@@ -649,7 +649,7 @@
           <w:rtl w:val="0"/>
         </w:rPr>
         <w:tab/>
-        <w:t xml:space="preserve">However, the most influential factors result from tumor characteristics and pathological features. Besides the patient’s response to treatment, the extent or severity of the thyroid cancer is measured by stage, which in turn is measured by T (tumor size), N (how it affects surrounding lymph nodes), and M (presence in distant sites). Another critical characteristic, type of tumor growth, can usually be measured using physical examinations. Pathological characteristics such as severe types of adenopathy (lymph node enlargement) and pathology (type of tumor) can often directly correlate to recurrence, making it likely a crucial factor in selection algorithms.</w:t>
+        <w:t xml:space="preserve">However, the most influential factors result from tumor characteristics and pathological features. Besides the patient’s response to treatment, the extent or severity of the thyroid cancer is measured by stage, which in turn is measured by T (tumor size), N (how it affects surrounding lymph nodes), and M (presence in distant sites). Another critical characteristic, the type of tumor growth, can usually be measured using physical examinations. Pathological characteristics such as severe types of adenopathy (lymph node enlargement) and pathology (type of tumor) can often directly correlate to recurrence, making it likely a crucial factor in selection algorithms.</w:t>
       </w:r>
     </w:p>
     <w:p>
@@ -708,7 +708,7 @@
         <w:rPr>
           <w:rtl w:val="0"/>
         </w:rPr>
-        <w:t xml:space="preserve">First, machine-learning and data manipulation libraries are imported from Python into DeepNote, the collaborative notebook environment used by this project. Then, the .csv data file is imported into the program and saved into a pandas dataframe. In order to begin the machine learning, all the fields within the dataframe must be converted to numeric values. Within the dataframe, two-value categorical features are cleaned and assigned to a numeric value, 0 to 1, while others are replaced using a dictionary, called label encoding. Finally, to prevent the algorithm from accidentally interpreting the arithmetic relationship between the numbers, one-hot encoding is specially used for the “Thyroid Function” column. </w:t>
+        <w:t xml:space="preserve">First, machine-learning and data manipulation libraries are imported from Python into DeepNote, the collaborative notebook environment used by this project. Then, the .csv data file is imported into the program and saved into a pandas dataframe. To begin machine learning, all the fields within the dataframe must be converted to numeric values. Within the dataframe, two-value categorical features are cleaned and assigned to a numeric value, 0 to 1, while others are replaced using a dictionary, called label encoding. Finally, to prevent the algorithm from accidentally interpreting the arithmetic relationship between the numbers, one-hot encoding is specially used for the “Thyroid Function” column. </w:t>
       </w:r>
     </w:p>
     <w:p>
@@ -720,7 +720,7 @@
           <w:rtl w:val="0"/>
         </w:rPr>
         <w:tab/>
-        <w:t xml:space="preserve">Once all the data is cleaned, a random forest classifier is imported. The program defines the “Recurrence” table as the one the machine must categorize. 80% of the patient’s data are used to train the machine, which calculates how often a factor correlates to recurrence and uses gini coefficients to determine the relevance of the factor. After that, the algorithm is tested on the other 20% of patient data and predicts a value, where it is measured based on its accuracy. Using data analysis libraries, we are able to see which factors have a higher gini coefficient (and thus are viewed as more important) as well as the accuracy of the algorithm.</w:t>
+        <w:t xml:space="preserve">Once all the data is cleaned, a random forest classifier is imported. The program defines the “Recurrence” table as the one that the machine must categorize. 80% of the patient’s data is used to train the machine, which calculates how often a factor correlates to recurrence and uses Gini coefficients to determine the relevance of the factor. After that, the algorithm is tested on the other 20% of patient data and predicts a value, which is measured based on its accuracy. Using data analysis libraries, we are able to see which factors have a higher Gini coefficient (and thus are viewed as more important) as well as the accuracy of the algorithm.</w:t>
       </w:r>
     </w:p>
     <w:p>
@@ -732,7 +732,7 @@
           <w:rtl w:val="0"/>
         </w:rPr>
         <w:tab/>
-        <w:t xml:space="preserve">After this, a smaller data set is generated based on the top three factors ranked by the algorithm. Using only these three factors, a second simpler algorithm is produced, where its results are also measured. As a control group or for comparison, another data set is generated to train a third algorithm based on random columns.</w:t>
+        <w:t xml:space="preserve">After this, a smaller data set is generated based on the top three factors ranked by the algorithm. Using only these three factors, a second, simpler algorithm is produced, where its results are also measured. As a control group or for comparison, another dataset is generated to train a third algorithm based on random columns.</w:t>
       </w:r>
     </w:p>
     <w:p>
@@ -2723,12 +2723,12 @@
           <wp:inline distB="114300" distT="114300" distL="114300" distR="114300">
             <wp:extent cx="5943600" cy="3276600"/>
             <wp:effectExtent b="0" l="0" r="0" t="0"/>
-            <wp:docPr id="1" name="image2.png"/>
+            <wp:docPr id="1" name="image1.png"/>
             <a:graphic>
               <a:graphicData uri="http://schemas.openxmlformats.org/drawingml/2006/picture">
                 <pic:pic>
                   <pic:nvPicPr>
-                    <pic:cNvPr id="0" name="image2.png"/>
+                    <pic:cNvPr id="0" name="image1.png"/>
                     <pic:cNvPicPr preferRelativeResize="0"/>
                   </pic:nvPicPr>
                   <pic:blipFill>
@@ -2780,12 +2780,12 @@
           <wp:inline distB="114300" distT="114300" distL="114300" distR="114300">
             <wp:extent cx="5943600" cy="3238500"/>
             <wp:effectExtent b="0" l="0" r="0" t="0"/>
-            <wp:docPr id="2" name="image1.png"/>
+            <wp:docPr id="2" name="image2.png"/>
             <a:graphic>
               <a:graphicData uri="http://schemas.openxmlformats.org/drawingml/2006/picture">
                 <pic:pic>
                   <pic:nvPicPr>
-                    <pic:cNvPr id="0" name="image1.png"/>
+                    <pic:cNvPr id="0" name="image2.png"/>
                     <pic:cNvPicPr preferRelativeResize="0"/>
                   </pic:nvPicPr>
                   <pic:blipFill>
@@ -2879,7 +2879,7 @@
           <w:rtl w:val="0"/>
         </w:rPr>
         <w:tab/>
-        <w:t xml:space="preserve">Our hypothesis was mostly correct; we predicted many top factors for a program (Adenopathy, stage characteristics), but there were many of our predictions that were also less important (Physical examination, pathology). The program was successfully able to predict recurrence at a reliable accuracy; proving how invaluable machine learning can be in helping detect not just thyroid cancer recurrence, but expanding to the entire medical field.          </w:t>
+        <w:t xml:space="preserve">Our hypothesis was mostly correct; we predicted many top factors for a program (Adenopathy, stage characteristics), but there were many of our predictions that were also less important (Physical examination, pathology). The program was successfully able to predict recurrence with a reliable accuracy, proving how invaluable machine learning can be in helping detect not just thyroid cancer recurrence, but expanding to the entire medical field.          </w:t>
       </w:r>
     </w:p>
     <w:p>

</xml_diff>